<commit_message>
Update Module 2 content and add lab worksheet
</commit_message>
<xml_diff>
--- a/Labs/Module 2 - Lab 1 Worksheet Assessing the Application and Environment for Containers.docx
+++ b/Labs/Module 2 - Lab 1 Worksheet Assessing the Application and Environment for Containers.docx
@@ -78,7 +78,47 @@
           <w:szCs w:val="24"/>
           <w14:ligatures w14:val="none"/>
         </w:rPr>
-        <w:t>In this exercise, you will evaluate BioGuide and the environment in which BioGuide currently operates to determine your path to containerizing the workload and deploying it to your existing Kubernetes environment. Using the lab guide, complete this worksheet.</w:t>
+        <w:t xml:space="preserve">In this exercise, you will evaluate </w:t>
+      </w:r>
+      <w:proofErr w:type="spellStart"/>
+      <w:r>
+        <w:rPr>
+          <w:rFonts w:eastAsia="Times New Roman" w:cstheme="minorHAnsi"/>
+          <w:kern w:val="0"/>
+          <w:szCs w:val="24"/>
+          <w14:ligatures w14:val="none"/>
+        </w:rPr>
+        <w:t>BioGuide</w:t>
+      </w:r>
+      <w:proofErr w:type="spellEnd"/>
+      <w:r>
+        <w:rPr>
+          <w:rFonts w:eastAsia="Times New Roman" w:cstheme="minorHAnsi"/>
+          <w:kern w:val="0"/>
+          <w:szCs w:val="24"/>
+          <w14:ligatures w14:val="none"/>
+        </w:rPr>
+        <w:t xml:space="preserve"> and the environment in which </w:t>
+      </w:r>
+      <w:proofErr w:type="spellStart"/>
+      <w:r>
+        <w:rPr>
+          <w:rFonts w:eastAsia="Times New Roman" w:cstheme="minorHAnsi"/>
+          <w:kern w:val="0"/>
+          <w:szCs w:val="24"/>
+          <w14:ligatures w14:val="none"/>
+        </w:rPr>
+        <w:t>BioGuide</w:t>
+      </w:r>
+      <w:proofErr w:type="spellEnd"/>
+      <w:r>
+        <w:rPr>
+          <w:rFonts w:eastAsia="Times New Roman" w:cstheme="minorHAnsi"/>
+          <w:kern w:val="0"/>
+          <w:szCs w:val="24"/>
+          <w14:ligatures w14:val="none"/>
+        </w:rPr>
+        <w:t xml:space="preserve"> currently operates to determine your path to containerizing the workload and deploying it to your existing Kubernetes environment. Using the lab guide, complete this worksheet.</w:t>
       </w:r>
     </w:p>
     <w:p>
@@ -364,13 +404,33 @@
         <w:rPr>
           <w:rFonts w:cstheme="minorHAnsi"/>
         </w:rPr>
-        <w:t xml:space="preserve">The network is by far the most common interface in modern applications. Consider both the outbound connections that the application initiates and the inbound connections that are initiated by other applications. These interfaces must be preserved during migration so that applications </w:t>
+        <w:t xml:space="preserve">The network is by far the most common interface in modern applications. Consider both the outbound connections that the application initiates and the inbound connections that are initiated by other applications. These interfaces must be preserved during migration so that application </w:t>
       </w:r>
       <w:r>
         <w:rPr>
           <w:rFonts w:cstheme="minorHAnsi"/>
         </w:rPr>
-        <w:t>can function properly.</w:t>
+        <w:t xml:space="preserve">can function </w:t>
+      </w:r>
+      <w:proofErr w:type="gramStart"/>
+      <w:r>
+        <w:rPr>
+          <w:rFonts w:cstheme="minorHAnsi"/>
+        </w:rPr>
+        <w:t>properly</w:t>
+      </w:r>
+      <w:proofErr w:type="gramEnd"/>
+      <w:r>
+        <w:rPr>
+          <w:rFonts w:cstheme="minorHAnsi"/>
+        </w:rPr>
+        <w:t xml:space="preserve"> and users and other related applications and services are not impacted by the migration</w:t>
+      </w:r>
+      <w:r>
+        <w:rPr>
+          <w:rFonts w:cstheme="minorHAnsi"/>
+        </w:rPr>
+        <w:t>.</w:t>
       </w:r>
     </w:p>
     <w:p>
@@ -392,6 +452,7 @@
         <w:rPr>
           <w:rFonts w:cstheme="minorHAnsi"/>
         </w:rPr>
+        <w:lastRenderedPageBreak/>
         <w:t xml:space="preserve">What must the </w:t>
       </w:r>
       <w:r>
@@ -404,7 +465,21 @@
         <w:rPr>
           <w:rFonts w:cstheme="minorHAnsi"/>
         </w:rPr>
-        <w:t xml:space="preserve"> connect to in order to function?</w:t>
+        <w:t xml:space="preserve"> connect to </w:t>
+      </w:r>
+      <w:proofErr w:type="gramStart"/>
+      <w:r>
+        <w:rPr>
+          <w:rFonts w:cstheme="minorHAnsi"/>
+        </w:rPr>
+        <w:t>in order to</w:t>
+      </w:r>
+      <w:proofErr w:type="gramEnd"/>
+      <w:r>
+        <w:rPr>
+          <w:rFonts w:cstheme="minorHAnsi"/>
+        </w:rPr>
+        <w:t xml:space="preserve"> function?</w:t>
       </w:r>
     </w:p>
     <w:tbl>
@@ -443,7 +518,6 @@
               <w:rPr>
                 <w:rFonts w:cstheme="minorHAnsi"/>
               </w:rPr>
-              <w:lastRenderedPageBreak/>
               <w:t>Description</w:t>
             </w:r>
           </w:p>
@@ -516,7 +590,37 @@
               <w:rPr>
                 <w:rFonts w:cstheme="minorHAnsi"/>
               </w:rPr>
-              <w:t>Inside or Outside of the Cluster</w:t>
+              <w:t>Internal</w:t>
+            </w:r>
+            <w:r>
+              <w:rPr>
+                <w:rFonts w:cstheme="minorHAnsi"/>
+              </w:rPr>
+              <w:t xml:space="preserve"> or </w:t>
+            </w:r>
+            <w:r>
+              <w:rPr>
+                <w:rFonts w:cstheme="minorHAnsi"/>
+              </w:rPr>
+              <w:t>External</w:t>
+            </w:r>
+            <w:r>
+              <w:rPr>
+                <w:rFonts w:cstheme="minorHAnsi"/>
+              </w:rPr>
+              <w:t xml:space="preserve"> </w:t>
+            </w:r>
+            <w:r>
+              <w:rPr>
+                <w:rFonts w:cstheme="minorHAnsi"/>
+              </w:rPr>
+              <w:t>to</w:t>
+            </w:r>
+            <w:r>
+              <w:rPr>
+                <w:rFonts w:cstheme="minorHAnsi"/>
+              </w:rPr>
+              <w:t xml:space="preserve"> the Cluster</w:t>
             </w:r>
           </w:p>
         </w:tc>
@@ -544,24 +648,6 @@
                 <w:szCs w:val="20"/>
               </w:rPr>
             </w:pPr>
-            <w:r>
-              <w:rPr>
-                <w:rFonts w:cstheme="minorHAnsi"/>
-                <w:sz w:val="20"/>
-                <w:szCs w:val="20"/>
-              </w:rPr>
-              <w:t>Example:</w:t>
-            </w:r>
-            <w:r>
-              <w:rPr>
-                <w:rFonts w:cstheme="minorHAnsi"/>
-                <w:b w:val="0"/>
-                <w:bCs w:val="0"/>
-                <w:sz w:val="20"/>
-                <w:szCs w:val="20"/>
-              </w:rPr>
-              <w:t xml:space="preserve"> Azure Blob Storage</w:t>
-            </w:r>
           </w:p>
         </w:tc>
         <w:tc>
@@ -581,14 +667,6 @@
                 <w:szCs w:val="20"/>
               </w:rPr>
             </w:pPr>
-            <w:r>
-              <w:rPr>
-                <w:rFonts w:cstheme="minorHAnsi"/>
-                <w:sz w:val="20"/>
-                <w:szCs w:val="20"/>
-              </w:rPr>
-              <w:t>myblob.example.com</w:t>
-            </w:r>
           </w:p>
         </w:tc>
         <w:tc>
@@ -609,14 +687,6 @@
                 <w:szCs w:val="20"/>
               </w:rPr>
             </w:pPr>
-            <w:r>
-              <w:rPr>
-                <w:rFonts w:cstheme="minorHAnsi"/>
-                <w:sz w:val="20"/>
-                <w:szCs w:val="20"/>
-              </w:rPr>
-              <w:t>1234</w:t>
-            </w:r>
           </w:p>
         </w:tc>
         <w:tc>
@@ -637,14 +707,6 @@
                 <w:szCs w:val="20"/>
               </w:rPr>
             </w:pPr>
-            <w:r>
-              <w:rPr>
-                <w:rFonts w:cstheme="minorHAnsi"/>
-                <w:sz w:val="20"/>
-                <w:szCs w:val="20"/>
-              </w:rPr>
-              <w:t>Outside</w:t>
-            </w:r>
           </w:p>
         </w:tc>
       </w:tr>
@@ -975,34 +1037,6 @@
                 <w:szCs w:val="20"/>
               </w:rPr>
             </w:pPr>
-            <w:r>
-              <w:rPr>
-                <w:rFonts w:cstheme="minorHAnsi"/>
-                <w:sz w:val="20"/>
-                <w:szCs w:val="20"/>
-              </w:rPr>
-              <w:t>Example</w:t>
-            </w:r>
-            <w:r>
-              <w:rPr>
-                <w:rFonts w:cstheme="minorHAnsi"/>
-                <w:b w:val="0"/>
-                <w:bCs w:val="0"/>
-                <w:sz w:val="20"/>
-                <w:szCs w:val="20"/>
-              </w:rPr>
-              <w:t>:</w:t>
-            </w:r>
-            <w:r>
-              <w:rPr>
-                <w:rFonts w:cstheme="minorHAnsi"/>
-                <w:b w:val="0"/>
-                <w:bCs w:val="0"/>
-                <w:sz w:val="20"/>
-                <w:szCs w:val="20"/>
-              </w:rPr>
-              <w:t xml:space="preserve"> SOLR Search container</w:t>
-            </w:r>
           </w:p>
         </w:tc>
         <w:tc>
@@ -1022,14 +1056,6 @@
                 <w:szCs w:val="20"/>
               </w:rPr>
             </w:pPr>
-            <w:r>
-              <w:rPr>
-                <w:rFonts w:cstheme="minorHAnsi"/>
-                <w:sz w:val="20"/>
-                <w:szCs w:val="20"/>
-              </w:rPr>
-              <w:t>https</w:t>
-            </w:r>
           </w:p>
         </w:tc>
         <w:tc>
@@ -1050,14 +1076,6 @@
                 <w:szCs w:val="20"/>
               </w:rPr>
             </w:pPr>
-            <w:r>
-              <w:rPr>
-                <w:rFonts w:cstheme="minorHAnsi"/>
-                <w:sz w:val="20"/>
-                <w:szCs w:val="20"/>
-              </w:rPr>
-              <w:t>443</w:t>
-            </w:r>
           </w:p>
         </w:tc>
         <w:tc>
@@ -1078,14 +1096,6 @@
                 <w:szCs w:val="20"/>
               </w:rPr>
             </w:pPr>
-            <w:r>
-              <w:rPr>
-                <w:rFonts w:cstheme="minorHAnsi"/>
-                <w:sz w:val="20"/>
-                <w:szCs w:val="20"/>
-              </w:rPr>
-              <w:t>Inside</w:t>
-            </w:r>
           </w:p>
         </w:tc>
       </w:tr>
@@ -1286,7 +1296,42 @@
     </w:p>
     <w:p>
       <w:r>
-        <w:t>Modern applications use filesystems for storage of configuration, static data, and dynamic data. Historically, filesystems were also used as a mechanism for communication between applications and components. Although this practice has largely been replaced by network-based interaction, it is still present in some domains and in legacy applications. Filesystem interactions should be noted, however, because they are very important to the migration.</w:t>
+        <w:t>Modern applications use filesystems for storage of configuration, static data, and dynamic data. Historically, filesystems were also used as a mechanism for communication between applications and components. Although this practice has largely been replaced by network-based interaction</w:t>
+      </w:r>
+      <w:r>
+        <w:t>s</w:t>
+      </w:r>
+      <w:r>
+        <w:t xml:space="preserve">, it is still present in some domains and in legacy applications. </w:t>
+      </w:r>
+      <w:r>
+        <w:t>Therefore, any f</w:t>
+      </w:r>
+      <w:r>
+        <w:t>ilesystem interactions should be noted</w:t>
+      </w:r>
+      <w:r>
+        <w:t xml:space="preserve"> </w:t>
+      </w:r>
+      <w:r>
+        <w:t xml:space="preserve">because they are very important to </w:t>
+      </w:r>
+      <w:r>
+        <w:t xml:space="preserve">successful </w:t>
+      </w:r>
+      <w:r>
+        <w:t>migration</w:t>
+      </w:r>
+      <w:r>
+        <w:t xml:space="preserve"> of these </w:t>
+      </w:r>
+      <w:proofErr w:type="gramStart"/>
+      <w:r>
+        <w:t>application</w:t>
+      </w:r>
+      <w:proofErr w:type="gramEnd"/>
+      <w:r>
+        <w:t>.</w:t>
       </w:r>
     </w:p>
     <w:p>
@@ -1393,34 +1438,6 @@
                 <w:szCs w:val="20"/>
               </w:rPr>
             </w:pPr>
-            <w:r>
-              <w:rPr>
-                <w:rFonts w:cstheme="minorHAnsi"/>
-                <w:sz w:val="20"/>
-                <w:szCs w:val="20"/>
-              </w:rPr>
-              <w:t>Example</w:t>
-            </w:r>
-            <w:r>
-              <w:rPr>
-                <w:rFonts w:cstheme="minorHAnsi"/>
-                <w:b w:val="0"/>
-                <w:bCs w:val="0"/>
-                <w:sz w:val="20"/>
-                <w:szCs w:val="20"/>
-              </w:rPr>
-              <w:t>:</w:t>
-            </w:r>
-            <w:r>
-              <w:rPr>
-                <w:rFonts w:cstheme="minorHAnsi"/>
-                <w:b w:val="0"/>
-                <w:bCs w:val="0"/>
-                <w:sz w:val="20"/>
-                <w:szCs w:val="20"/>
-              </w:rPr>
-              <w:t xml:space="preserve"> /etc/app/config.yaml</w:t>
-            </w:r>
           </w:p>
         </w:tc>
         <w:tc>
@@ -1440,14 +1457,6 @@
                 <w:szCs w:val="20"/>
               </w:rPr>
             </w:pPr>
-            <w:r>
-              <w:rPr>
-                <w:rFonts w:cstheme="minorHAnsi"/>
-                <w:sz w:val="20"/>
-                <w:szCs w:val="20"/>
-              </w:rPr>
-              <w:t>Configuration</w:t>
-            </w:r>
           </w:p>
         </w:tc>
       </w:tr>
@@ -1596,7 +1605,6 @@
         </w:numPr>
       </w:pPr>
       <w:r>
-        <w:lastRenderedPageBreak/>
         <w:t xml:space="preserve">Containerization of </w:t>
       </w:r>
       <w:r>
@@ -1646,10 +1654,19 @@
     </w:p>
     <w:p>
       <w:r>
-        <w:t>Kubernetes has several built-in controllers for managing Pods, and each exhibits slightly different behavior.</w:t>
-      </w:r>
-    </w:p>
-    <w:p>
+        <w:t xml:space="preserve">Kubernetes has several built-in controllers for managing Pods, and each </w:t>
+      </w:r>
+      <w:proofErr w:type="gramStart"/>
+      <w:r>
+        <w:t>exhibits</w:t>
+      </w:r>
+      <w:proofErr w:type="gramEnd"/>
+      <w:r>
+        <w:t xml:space="preserve"> slightly different behavior.</w:t>
+      </w:r>
+    </w:p>
+    <w:p>
+      <w:proofErr w:type="spellStart"/>
       <w:r>
         <w:rPr>
           <w:b/>
@@ -1657,6 +1674,7 @@
         </w:rPr>
         <w:t>Replicaset</w:t>
       </w:r>
+      <w:proofErr w:type="spellEnd"/>
       <w:r>
         <w:t xml:space="preserve"> --</w:t>
       </w:r>
@@ -1664,7 +1682,23 @@
         <w:t xml:space="preserve"> </w:t>
       </w:r>
       <w:r>
-        <w:t>A Replicaset ensures that a specified number of Pods is running at any point in time. If you define that there should be five Pods running, the Replicaset will make sure that this happens. If there are any excess Pods, they get deleted.</w:t>
+        <w:t xml:space="preserve">A </w:t>
+      </w:r>
+      <w:proofErr w:type="spellStart"/>
+      <w:r>
+        <w:t>Replicaset</w:t>
+      </w:r>
+      <w:proofErr w:type="spellEnd"/>
+      <w:r>
+        <w:t xml:space="preserve"> ensures that a specified number of Pods is running at any point in time. If you define that there should be five Pods running, the </w:t>
+      </w:r>
+      <w:proofErr w:type="spellStart"/>
+      <w:r>
+        <w:t>Replicaset</w:t>
+      </w:r>
+      <w:proofErr w:type="spellEnd"/>
+      <w:r>
+        <w:t xml:space="preserve"> will make sure that this happens. If there are any excess Pods, they get deleted.</w:t>
       </w:r>
     </w:p>
     <w:p>
@@ -1679,7 +1713,15 @@
         <w:t xml:space="preserve"> -- </w:t>
       </w:r>
       <w:r>
-        <w:t>A Deployment controller is used to run a Pod at a desired number of replicas. These Pods have no unique identities. The Deployment can specify the configuration over a standalone Pod and a Replicaset, such as what deployment strategy to use. For example, if you are upgrading an application from v1 to v2, you might consider one of the following approaches:</w:t>
+        <w:t xml:space="preserve">A Deployment controller is used to run a Pod at a desired number of replicas. These Pods have no unique identities. The Deployment can specify the configuration over a standalone Pod and a </w:t>
+      </w:r>
+      <w:proofErr w:type="spellStart"/>
+      <w:r>
+        <w:t>Replicaset</w:t>
+      </w:r>
+      <w:proofErr w:type="spellEnd"/>
+      <w:r>
+        <w:t>, such as what deployment strategy to use. For example, if you are upgrading an application from v1 to v2, you might consider one of the following approaches:</w:t>
       </w:r>
     </w:p>
     <w:p>
@@ -1715,8 +1757,13 @@
         </w:numPr>
       </w:pPr>
       <w:r>
-        <w:t>Pause and resume upgrade process</w:t>
-      </w:r>
+        <w:t xml:space="preserve">Pause and resume upgrade </w:t>
+      </w:r>
+      <w:proofErr w:type="gramStart"/>
+      <w:r>
+        <w:t>process</w:t>
+      </w:r>
+      <w:proofErr w:type="gramEnd"/>
     </w:p>
     <w:p>
       <w:pPr>
@@ -1731,6 +1778,7 @@
       </w:r>
     </w:p>
     <w:p>
+      <w:proofErr w:type="spellStart"/>
       <w:r>
         <w:rPr>
           <w:b/>
@@ -1738,6 +1786,7 @@
         </w:rPr>
         <w:t>DaemonSet</w:t>
       </w:r>
+      <w:proofErr w:type="spellEnd"/>
       <w:r>
         <w:t xml:space="preserve"> -- Like </w:t>
       </w:r>
@@ -1749,6 +1798,7 @@
       </w:r>
     </w:p>
     <w:p>
+      <w:proofErr w:type="spellStart"/>
       <w:r>
         <w:rPr>
           <w:b/>
@@ -1756,11 +1806,20 @@
         </w:rPr>
         <w:t>StatefulSet</w:t>
       </w:r>
+      <w:proofErr w:type="spellEnd"/>
       <w:r>
         <w:t xml:space="preserve"> </w:t>
       </w:r>
       <w:r>
-        <w:t>Deployment controllers are suitable for managing stateless applications. Statefulsets, on the other hand, are useful when running workloads that require persistent storage. They keep unique identities for each Pod they manage and use the same identity when Pods need to be rescheduled.</w:t>
+        <w:t xml:space="preserve">Deployment controllers are suitable for managing stateless applications. </w:t>
+      </w:r>
+      <w:proofErr w:type="spellStart"/>
+      <w:r>
+        <w:t>Statefulsets</w:t>
+      </w:r>
+      <w:proofErr w:type="spellEnd"/>
+      <w:r>
+        <w:t>, on the other hand, are useful when running workloads that require persistent storage. They keep unique identities for each Pod they manage and use the same identity when Pods need to be rescheduled.</w:t>
       </w:r>
     </w:p>
     <w:p>
@@ -1793,109 +1852,242 @@
     <w:p/>
     <w:p>
       <w:r>
+        <w:t xml:space="preserve">If persistent storage is required for the application, then first consider the use of cloud-native storage options in your environment (e.g., </w:t>
+      </w:r>
+      <w:r>
+        <w:t xml:space="preserve">File or </w:t>
+      </w:r>
+      <w:r>
+        <w:t xml:space="preserve">Blob </w:t>
+      </w:r>
+      <w:r>
+        <w:t xml:space="preserve">Storage </w:t>
+      </w:r>
+      <w:r>
+        <w:t>in Azure). However, doing so will require changes to the application to support the use of these systems instead of the filesystem.</w:t>
+      </w:r>
+    </w:p>
+    <w:p>
+      <w:r>
+        <w:t xml:space="preserve">If it is not feasible to change the application, then a </w:t>
+      </w:r>
+      <w:proofErr w:type="spellStart"/>
+      <w:r>
+        <w:t>PersistentVolume</w:t>
+      </w:r>
+      <w:proofErr w:type="spellEnd"/>
+      <w:r>
+        <w:t xml:space="preserve"> is the way to go. If possibl</w:t>
+      </w:r>
+      <w:r>
+        <w:t>e</w:t>
+      </w:r>
+      <w:r>
+        <w:t xml:space="preserve">, a </w:t>
+      </w:r>
+      <w:proofErr w:type="spellStart"/>
+      <w:r>
+        <w:t>LocalPersistentVolume</w:t>
+      </w:r>
+      <w:proofErr w:type="spellEnd"/>
+      <w:r>
+        <w:t xml:space="preserve"> is a good last-resort option if performance of network-attached storage is not sufficient.</w:t>
+      </w:r>
+    </w:p>
+    <w:p>
+      <w:r>
+        <w:t>3. How should configuration be injected?</w:t>
+      </w:r>
+    </w:p>
+    <w:p>
+      <w:r>
+        <w:t xml:space="preserve">Configuration should be injected into the Pods via a </w:t>
+      </w:r>
+      <w:proofErr w:type="spellStart"/>
+      <w:r>
+        <w:t>ConfigMap</w:t>
+      </w:r>
+      <w:proofErr w:type="spellEnd"/>
+      <w:r>
+        <w:t xml:space="preserve">. However, data such as certificates, passwords and other security keys should be injected via a Secret instead. Azure Key Vault is used to store these secrets and can be integrated with </w:t>
+      </w:r>
+      <w:proofErr w:type="gramStart"/>
+      <w:r>
+        <w:t>AKS</w:t>
+      </w:r>
+      <w:proofErr w:type="gramEnd"/>
+      <w:r>
+        <w:t xml:space="preserve"> so it is available to your application.</w:t>
+      </w:r>
+    </w:p>
+    <w:p>
+      <w:r>
+        <w:t>4. How should static files, such as certificates, be managed?</w:t>
+      </w:r>
+    </w:p>
+    <w:p>
+      <w:r>
+        <w:t>Static data should be compiled into the Docker image that makes up the Pods. Alternatively, it could be treated the same as persistent storage and loaded once before deployment.</w:t>
+      </w:r>
+    </w:p>
+    <w:p>
+      <w:r>
+        <w:t>5. How should communication between components via filesystems be handled?</w:t>
+      </w:r>
+    </w:p>
+    <w:p>
+      <w:r>
+        <w:t xml:space="preserve">A </w:t>
+      </w:r>
+      <w:proofErr w:type="spellStart"/>
+      <w:r>
+        <w:t>PersistentVolume</w:t>
+      </w:r>
+      <w:proofErr w:type="spellEnd"/>
+      <w:r>
+        <w:t xml:space="preserve"> can usually be created with the necessary access permissions and mounted into the Pods that need to communicate. However, the </w:t>
+      </w:r>
+      <w:proofErr w:type="spellStart"/>
+      <w:r>
+        <w:t>PersistentVolume</w:t>
+      </w:r>
+      <w:proofErr w:type="spellEnd"/>
+      <w:r>
+        <w:t xml:space="preserve"> implementation that is used for a volume </w:t>
+      </w:r>
+      <w:r>
+        <w:t xml:space="preserve">will </w:t>
+      </w:r>
+      <w:r>
+        <w:t>impact whether that volume can be used by multiple readers or writers simultaneously.</w:t>
+      </w:r>
+    </w:p>
+    <w:p>
+      <w:r>
+        <w:t xml:space="preserve">The best way to solve this problem is to avoid it by restructuring the application to use network-based communication mechanisms. If restructuring the application is not possible (or not desirable) due to business constraints, then the processes that are communicating must be placed in the same Pod and communicate via an </w:t>
+      </w:r>
+      <w:proofErr w:type="spellStart"/>
+      <w:r>
+        <w:t>emptyDir</w:t>
+      </w:r>
+      <w:proofErr w:type="spellEnd"/>
+      <w:r>
+        <w:t xml:space="preserve"> volume.</w:t>
+      </w:r>
+    </w:p>
+    <w:p>
+      <w:r>
+        <w:t>6. How will log data be read from Pods?</w:t>
+      </w:r>
+    </w:p>
+    <w:p>
+      <w:r>
+        <w:t xml:space="preserve">Kubernetes expects all Pods to log everything worth logging </w:t>
+      </w:r>
+      <w:proofErr w:type="gramStart"/>
+      <w:r>
+        <w:t>to</w:t>
+      </w:r>
+      <w:proofErr w:type="gramEnd"/>
+      <w:r>
+        <w:t xml:space="preserve"> STDOUT and STDERR. If the application does not support the ability to modify logging options, then a sidecar container (e.g., </w:t>
+      </w:r>
+      <w:proofErr w:type="spellStart"/>
+      <w:r>
+        <w:t>fluentd</w:t>
+      </w:r>
+      <w:proofErr w:type="spellEnd"/>
+      <w:r>
+        <w:t xml:space="preserve"> or </w:t>
+      </w:r>
+      <w:proofErr w:type="spellStart"/>
+      <w:r>
+        <w:t>logstash</w:t>
+      </w:r>
+      <w:proofErr w:type="spellEnd"/>
+      <w:r>
+        <w:t>) can be used to read logs from a shared volume and transfer them into a log aggregation system.</w:t>
+      </w:r>
+    </w:p>
+    <w:p>
+      <w:r>
         <w:lastRenderedPageBreak/>
-        <w:t xml:space="preserve">If persistent storage is required for the application, then first consider the use of cloud-native storage options in your environment (e.g., Blob </w:t>
-      </w:r>
-      <w:r>
-        <w:t xml:space="preserve">Storage </w:t>
-      </w:r>
-      <w:r>
-        <w:t>in Azure). However, doing so will require changes to the application to support the use of these systems instead of the filesystem.</w:t>
-      </w:r>
-    </w:p>
-    <w:p>
-      <w:r>
-        <w:t>If it is not feasible to change the application, then a PersistentVolume is the way to go. If possible in your environment, a LocalPersistentVolume is a good last-resort option if performance of network-attached storage is not sufficient.</w:t>
-      </w:r>
-    </w:p>
-    <w:p>
-      <w:r>
-        <w:t>3. How should configuration be injected?</w:t>
-      </w:r>
-    </w:p>
-    <w:p>
-      <w:r>
-        <w:t>Configuration should be injected into the Pods via a ConfigMap. However, data such as passwords and keys should be injected via a Secret instead</w:t>
-      </w:r>
-      <w:r>
-        <w:t xml:space="preserve"> using a secrets repository such as Azure Key Vault</w:t>
+        <w:t xml:space="preserve">Microsoft Azure has </w:t>
+      </w:r>
+      <w:r>
+        <w:t xml:space="preserve">a service called </w:t>
+      </w:r>
+      <w:r>
+        <w:t xml:space="preserve">Azure Monitor, </w:t>
+      </w:r>
+      <w:r>
+        <w:t xml:space="preserve">which is composed of </w:t>
+      </w:r>
+      <w:r>
+        <w:t xml:space="preserve">a </w:t>
+      </w:r>
+      <w:r>
+        <w:t xml:space="preserve">set of </w:t>
+      </w:r>
+      <w:r>
+        <w:t>logging and monitoring service</w:t>
+      </w:r>
+      <w:r>
+        <w:t>s</w:t>
       </w:r>
       <w:r>
         <w:t>.</w:t>
       </w:r>
-    </w:p>
-    <w:p>
-      <w:r>
-        <w:t>4. How should static files, such as certificates, be managed?</w:t>
-      </w:r>
-    </w:p>
-    <w:p>
-      <w:r>
-        <w:t>Static data should be compiled into the Docker image that makes up the Pods. Alternatively, it could be treated the same as persistent storage and loaded once before deployment.</w:t>
-      </w:r>
-    </w:p>
-    <w:p>
-      <w:r>
-        <w:t>5. How should communication between components via filesystems be handled?</w:t>
-      </w:r>
-    </w:p>
-    <w:p>
-      <w:r>
-        <w:t>A PersistentVolume can usually be created with the necessary access permissions and mounted into the Pods that need to communicate. However, the PersistentVolume implementation that is used for a volume impacts whether that volume can be used by multiple readers or writers simultaneously.</w:t>
-      </w:r>
-    </w:p>
-    <w:p>
-      <w:r>
-        <w:t>The best way to solve this problem is to avoid it by restructuring the application to use network-based communication mechanisms. If restructuring the application is not possible (or not desirable) due to business constraints, then the processes that are communicating must be placed in the same Pod and communicate via an emptyDir volume.</w:t>
-      </w:r>
-    </w:p>
-    <w:p>
-      <w:r>
-        <w:t>6. How will log data be read from Pods?</w:t>
-      </w:r>
-    </w:p>
-    <w:p>
-      <w:r>
-        <w:t>Kubernetes expects all Pods to log everything worth logging to STDOUT and STDERR. If the application does not support the ability to modify logging options, then a sidecar container (e.g., fluentd or logstash) can be used to read logs from a shared volume and transfer them into a log aggregation system.</w:t>
-      </w:r>
-    </w:p>
-    <w:p>
-      <w:r>
-        <w:lastRenderedPageBreak/>
-        <w:t xml:space="preserve">Microsoft Azure has Azure Monitor, a </w:t>
-      </w:r>
-      <w:r>
-        <w:t xml:space="preserve">set of </w:t>
-      </w:r>
-      <w:r>
-        <w:t>logging and monitoring service</w:t>
+      <w:r>
+        <w:t xml:space="preserve"> </w:t>
+      </w:r>
+      <w:r>
+        <w:t>Azure Monitor is available to all Azure services, including AKS, and can be enabled through configuration options in these services</w:t>
+      </w:r>
+      <w:r>
+        <w:t xml:space="preserve">. </w:t>
+      </w:r>
+      <w:r>
+        <w:t xml:space="preserve">Two of those </w:t>
+      </w:r>
+      <w:r>
+        <w:t xml:space="preserve">Azure Monitor </w:t>
+      </w:r>
+      <w:r>
+        <w:t xml:space="preserve">services, </w:t>
+      </w:r>
+      <w:r>
+        <w:t xml:space="preserve">Application </w:t>
+      </w:r>
+      <w:r>
+        <w:t xml:space="preserve">Insights and Container Insights, </w:t>
+      </w:r>
+      <w:r>
+        <w:t xml:space="preserve">will </w:t>
+      </w:r>
+      <w:r>
+        <w:t xml:space="preserve">perform </w:t>
+      </w:r>
+      <w:r>
+        <w:t xml:space="preserve">logging and monitoring of containerized </w:t>
+      </w:r>
+      <w:r>
+        <w:t>application</w:t>
       </w:r>
       <w:r>
         <w:t>s</w:t>
       </w:r>
       <w:r>
-        <w:t xml:space="preserve">, which can be </w:t>
-      </w:r>
-      <w:r>
-        <w:t xml:space="preserve">enabled for each Azure </w:t>
-      </w:r>
-      <w:r>
-        <w:t xml:space="preserve">service. </w:t>
-      </w:r>
-      <w:r>
-        <w:t xml:space="preserve">Two of those services, </w:t>
-      </w:r>
-      <w:r>
-        <w:t xml:space="preserve">Application </w:t>
-      </w:r>
-      <w:r>
-        <w:t xml:space="preserve">Insights and Container Insights, perform application and </w:t>
+        <w:t xml:space="preserve"> and </w:t>
       </w:r>
       <w:r>
         <w:t>AKS cluster</w:t>
       </w:r>
       <w:r>
-        <w:t xml:space="preserve"> monitoring respectively</w:t>
+        <w:t xml:space="preserve">s </w:t>
+      </w:r>
+      <w:r>
+        <w:t>respectively</w:t>
       </w:r>
       <w:r>
         <w:t xml:space="preserve">. </w:t>
@@ -1908,13 +2100,19 @@
     </w:p>
     <w:p>
       <w:r>
-        <w:t>If the Kubernetes environment supports network policy, then the host and port information gathered should be used to create a Network</w:t>
-      </w:r>
-      <w:r>
-        <w:t xml:space="preserve"> </w:t>
-      </w:r>
-      <w:r>
-        <w:t>Policy object.</w:t>
+        <w:t>If the Kubernetes environment supports network policy, then the host and port information gathered should be used to create network policies to control communication between the pods in your cluster to s</w:t>
+      </w:r>
+      <w:r>
+        <w:t>e</w:t>
+      </w:r>
+      <w:r>
+        <w:t>cure your application and allow it to communicate with only those services that are required</w:t>
+      </w:r>
+      <w:r>
+        <w:t xml:space="preserve"> to function properly</w:t>
+      </w:r>
+      <w:r>
+        <w:t>.</w:t>
       </w:r>
     </w:p>
     <w:sectPr>

</xml_diff>